<commit_message>
sparsemax explinations and new cite
</commit_message>
<xml_diff>
--- a/My Docs/Important Websites.docx
+++ b/My Docs/Important Websites.docx
@@ -369,7 +369,42 @@
         </w:rPr>
         <w:commentReference w:id="2"/>
       </w:r>
+      <w:commentRangeStart w:id="3"/>
+      <w:r>
+        <w:fldChar w:fldCharType="begin"/>
+      </w:r>
+      <w:r>
+        <w:instrText>HYPERLINK "</w:instrText>
+      </w:r>
+      <w:r>
+        <w:instrText>https://arxiv.org/pdf/1908.07442</w:instrText>
+      </w:r>
+      <w:r>
+        <w:instrText>"</w:instrText>
+      </w:r>
+      <w:r>
+        <w:fldChar w:fldCharType="separate"/>
+      </w:r>
+      <w:r>
+        <w:rPr>
+          <w:rStyle w:val="Hyperlink"/>
+        </w:rPr>
+        <w:t>https://arxiv.org/pdf/1908.07442</w:t>
+      </w:r>
+      <w:r>
+        <w:fldChar w:fldCharType="end"/>
+      </w:r>
+      <w:commentRangeEnd w:id="3"/>
+      <w:r>
+        <w:rPr>
+          <w:rStyle w:val="CommentReference"/>
+          <w:sz w:val="24"/>
+          <w:szCs w:val="24"/>
+        </w:rPr>
+        <w:commentReference w:id="3"/>
+      </w:r>
     </w:p>
+    <w:p/>
     <w:sectPr>
       <w:pgSz w:w="12240" w:h="15840"/>
       <w:pgMar w:top="1440" w:right="1440" w:bottom="1440" w:left="1440" w:header="720" w:footer="720" w:gutter="0"/>
@@ -432,6 +467,22 @@
       </w:r>
     </w:p>
   </w:comment>
+  <w:comment w:id="3" w:author="Eshaan Mittal [2]" w:date="2025-12-27T18:51:00Z" w:initials="EM">
+    <w:p>
+      <w:pPr>
+        <w:pStyle w:val="CommentText"/>
+      </w:pPr>
+      <w:r>
+        <w:rPr>
+          <w:rStyle w:val="CommentReference"/>
+        </w:rPr>
+        <w:annotationRef/>
+      </w:r>
+      <w:r>
+        <w:t>Tabnet</w:t>
+      </w:r>
+    </w:p>
+  </w:comment>
 </w:comments>
 </file>
 
@@ -440,6 +491,7 @@
   <w15:commentEx w15:paraId="4BCE4637" w15:done="0"/>
   <w15:commentEx w15:paraId="3750212F" w15:done="0"/>
   <w15:commentEx w15:paraId="4BD43D84" w15:done="0"/>
+  <w15:commentEx w15:paraId="6B11C8CE" w15:done="0"/>
 </w15:commentsEx>
 </file>
 
@@ -448,6 +500,7 @@
   <w16cex:commentExtensible w16cex:durableId="1C1391ED" w16cex:dateUtc="2025-09-21T13:35:00Z"/>
   <w16cex:commentExtensible w16cex:durableId="7CBA2AB2" w16cex:dateUtc="2025-10-14T17:45:00Z"/>
   <w16cex:commentExtensible w16cex:durableId="285F5442" w16cex:dateUtc="2025-12-25T17:16:00Z"/>
+  <w16cex:commentExtensible w16cex:durableId="5BDC41E1" w16cex:dateUtc="2025-12-27T17:51:00Z"/>
 </w16cex:commentsExtensible>
 </file>
 
@@ -456,6 +509,7 @@
   <w16cid:commentId w16cid:paraId="4BCE4637" w16cid:durableId="1C1391ED"/>
   <w16cid:commentId w16cid:paraId="3750212F" w16cid:durableId="7CBA2AB2"/>
   <w16cid:commentId w16cid:paraId="4BD43D84" w16cid:durableId="285F5442"/>
+  <w16cid:commentId w16cid:paraId="6B11C8CE" w16cid:durableId="5BDC41E1"/>
 </w16cid:commentsIds>
 </file>
 
@@ -1073,6 +1127,7 @@
   <w:style w:type="character" w:default="1" w:styleId="DefaultParagraphFont">
     <w:name w:val="Default Paragraph Font"/>
     <w:uiPriority w:val="1"/>
+    <w:semiHidden/>
     <w:unhideWhenUsed/>
   </w:style>
   <w:style w:type="table" w:default="1" w:styleId="TableNormal">

</xml_diff>